<commit_message>
[DONE]ADF test & add screenshots
</commit_message>
<xml_diff>
--- a/project_YuanTian.docx
+++ b/project_YuanTian.docx
@@ -1201,6 +1201,40 @@
           <w:sz w:val="22"/>
         </w:rPr>
       </w:pPr>
+    </w:p>
+    <w:p>
+      <w:pPr>
+        <w:rPr>
+          <w:rFonts w:ascii="Arial" w:hAnsi="Arial" w:cs="Arial"/>
+          <w:sz w:val="22"/>
+        </w:rPr>
+      </w:pPr>
+      <w:bookmarkStart w:id="0" w:name="_GoBack"/>
+      <w:bookmarkEnd w:id="0"/>
+    </w:p>
+    <w:p>
+      <w:pPr>
+        <w:rPr>
+          <w:rFonts w:ascii="Arial" w:hAnsi="Arial" w:cs="Arial"/>
+          <w:sz w:val="22"/>
+        </w:rPr>
+      </w:pPr>
+    </w:p>
+    <w:p>
+      <w:pPr>
+        <w:rPr>
+          <w:rFonts w:ascii="Arial" w:hAnsi="Arial" w:cs="Arial"/>
+          <w:sz w:val="22"/>
+        </w:rPr>
+      </w:pPr>
+    </w:p>
+    <w:p>
+      <w:pPr>
+        <w:rPr>
+          <w:rFonts w:ascii="Arial" w:hAnsi="Arial" w:cs="Arial"/>
+          <w:sz w:val="22"/>
+        </w:rPr>
+      </w:pPr>
       <w:r>
         <w:rPr>
           <w:rFonts w:ascii="Arial" w:hAnsi="Arial" w:cs="Arial"/>
@@ -1226,6 +1260,99 @@
     </w:p>
     <w:p>
       <w:pPr>
+        <w:rPr>
+          <w:rFonts w:ascii="Arial" w:hAnsi="Arial" w:cs="Arial"/>
+          <w:sz w:val="22"/>
+        </w:rPr>
+      </w:pPr>
+      <w:r>
+        <w:rPr>
+          <w:rFonts w:ascii="Arial" w:hAnsi="Arial" w:cs="Arial"/>
+          <w:sz w:val="22"/>
+        </w:rPr>
+        <w:t xml:space="preserve">Null </w:t>
+      </w:r>
+      <w:r>
+        <w:rPr>
+          <w:rFonts w:ascii="Arial" w:hAnsi="Arial" w:cs="Arial"/>
+          <w:sz w:val="22"/>
+        </w:rPr>
+        <w:t>Hypothesis</w:t>
+      </w:r>
+      <w:r>
+        <w:rPr>
+          <w:rFonts w:ascii="Arial" w:hAnsi="Arial" w:cs="Arial"/>
+          <w:sz w:val="22"/>
+        </w:rPr>
+        <w:t xml:space="preserve"> we made</w:t>
+      </w:r>
+      <w:r>
+        <w:rPr>
+          <w:rFonts w:ascii="Arial" w:hAnsi="Arial" w:cs="Arial"/>
+          <w:sz w:val="22"/>
+        </w:rPr>
+        <w:t xml:space="preserve"> </w:t>
+      </w:r>
+      <w:r>
+        <w:rPr>
+          <w:rFonts w:ascii="Arial" w:hAnsi="Arial" w:cs="Arial"/>
+          <w:sz w:val="22"/>
+        </w:rPr>
+        <w:t>(H0)</w:t>
+      </w:r>
+      <w:r>
+        <w:rPr>
+          <w:rFonts w:ascii="Arial" w:hAnsi="Arial" w:cs="Arial"/>
+          <w:sz w:val="22"/>
+        </w:rPr>
+        <w:t>: The data</w:t>
+      </w:r>
+      <w:r>
+        <w:rPr>
+          <w:rFonts w:ascii="Arial" w:hAnsi="Arial" w:cs="Arial"/>
+          <w:sz w:val="22"/>
+        </w:rPr>
+        <w:t xml:space="preserve"> with trend is stationary</w:t>
+      </w:r>
+    </w:p>
+    <w:p>
+      <w:pPr>
+        <w:rPr>
+          <w:rFonts w:ascii="Arial" w:hAnsi="Arial" w:cs="Arial"/>
+          <w:sz w:val="22"/>
+        </w:rPr>
+      </w:pPr>
+      <w:r>
+        <w:rPr>
+          <w:rFonts w:ascii="Arial" w:hAnsi="Arial" w:cs="Arial"/>
+          <w:sz w:val="22"/>
+        </w:rPr>
+        <w:t>Alternative Hypothesis we made</w:t>
+      </w:r>
+      <w:r>
+        <w:rPr>
+          <w:rFonts w:ascii="Arial" w:hAnsi="Arial" w:cs="Arial"/>
+          <w:sz w:val="22"/>
+        </w:rPr>
+        <w:t xml:space="preserve"> </w:t>
+      </w:r>
+      <w:r>
+        <w:rPr>
+          <w:rFonts w:ascii="Arial" w:hAnsi="Arial" w:cs="Arial"/>
+          <w:sz w:val="22"/>
+        </w:rPr>
+        <w:t xml:space="preserve">(Ha): </w:t>
+      </w:r>
+      <w:r>
+        <w:rPr>
+          <w:rFonts w:ascii="Arial" w:hAnsi="Arial" w:cs="Arial"/>
+          <w:sz w:val="22"/>
+        </w:rPr>
+        <w:t xml:space="preserve">The data series has a unit root(nonstationary) </w:t>
+      </w:r>
+    </w:p>
+    <w:p>
+      <w:pPr>
         <w:jc w:val="center"/>
         <w:rPr>
           <w:rFonts w:ascii="Arial" w:hAnsi="Arial" w:cs="Arial"/>
@@ -1238,7 +1365,6 @@
           <w:noProof/>
           <w:sz w:val="22"/>
         </w:rPr>
-        <w:lastRenderedPageBreak/>
         <w:drawing>
           <wp:inline distT="0" distB="0" distL="0" distR="0" wp14:anchorId="3BF6A1FC" wp14:editId="462072BA">
             <wp:extent cx="2524125" cy="1895475"/>
@@ -1305,8 +1431,28 @@
           <w:sz w:val="22"/>
         </w:rPr>
       </w:pPr>
-      <w:bookmarkStart w:id="0" w:name="_GoBack"/>
-      <w:bookmarkEnd w:id="0"/>
+      <w:r>
+        <w:rPr>
+          <w:rFonts w:ascii="Arial" w:hAnsi="Arial" w:cs="Arial"/>
+          <w:sz w:val="22"/>
+        </w:rPr>
+        <w:t>Analysis:</w:t>
+      </w:r>
+    </w:p>
+    <w:p>
+      <w:pPr>
+        <w:rPr>
+          <w:rFonts w:ascii="Arial" w:hAnsi="Arial" w:cs="Arial"/>
+          <w:sz w:val="22"/>
+        </w:rPr>
+      </w:pPr>
+      <w:r>
+        <w:rPr>
+          <w:rFonts w:ascii="Arial" w:hAnsi="Arial" w:cs="Arial"/>
+          <w:sz w:val="22"/>
+        </w:rPr>
+        <w:t xml:space="preserve"> </w:t>
+      </w:r>
     </w:p>
     <w:p>
       <w:pPr>
@@ -1753,17 +1899,7 @@
           <w:sz w:val="22"/>
           <w:shd w:val="clear" w:color="auto" w:fill="FFFFFF"/>
         </w:rPr>
-        <w:t xml:space="preserve">Brownlee, J. (2018, October 18). How to Check if Time Series Data is Stationary with </w:t>
-      </w:r>
-      <w:r>
-        <w:rPr>
-          <w:rFonts w:ascii="Arial" w:hAnsi="Arial" w:cs="Arial"/>
-          <w:color w:val="333333"/>
-          <w:sz w:val="22"/>
-          <w:shd w:val="clear" w:color="auto" w:fill="FFFFFF"/>
-        </w:rPr>
-        <w:lastRenderedPageBreak/>
-        <w:t xml:space="preserve">Python. Retrieved November 21, 2018, from </w:t>
+        <w:t xml:space="preserve">Brownlee, J. (2018, October 18). How to Check if Time Series Data is Stationary with Python. Retrieved November 21, 2018, from </w:t>
       </w:r>
       <w:hyperlink r:id="rId9" w:history="1">
         <w:r>
@@ -1951,6 +2087,58 @@
             <w:sz w:val="22"/>
           </w:rPr>
           <w:t>https://www.statsmodels.org/dev/generated/statsmodels.tsa.stattools.kpss.html</w:t>
+        </w:r>
+      </w:hyperlink>
+    </w:p>
+    <w:p>
+      <w:pPr>
+        <w:rPr>
+          <w:rFonts w:ascii="Arial" w:hAnsi="Arial" w:cs="Arial"/>
+          <w:sz w:val="22"/>
+        </w:rPr>
+      </w:pPr>
+    </w:p>
+    <w:p>
+      <w:pPr>
+        <w:rPr>
+          <w:rFonts w:ascii="Arial" w:hAnsi="Arial" w:cs="Arial"/>
+          <w:sz w:val="22"/>
+        </w:rPr>
+      </w:pPr>
+      <w:hyperlink r:id="rId14" w:history="1">
+        <w:r>
+          <w:rPr>
+            <w:rStyle w:val="Hyperlink"/>
+            <w:rFonts w:ascii="Arial" w:hAnsi="Arial" w:cs="Arial"/>
+            <w:sz w:val="22"/>
+          </w:rPr>
+          <w:t>https://freakonometrics.hypotheses.org/12729</w:t>
+        </w:r>
+      </w:hyperlink>
+    </w:p>
+    <w:p>
+      <w:pPr>
+        <w:rPr>
+          <w:rFonts w:ascii="Arial" w:hAnsi="Arial" w:cs="Arial"/>
+          <w:sz w:val="22"/>
+        </w:rPr>
+      </w:pPr>
+    </w:p>
+    <w:p>
+      <w:pPr>
+        <w:rPr>
+          <w:rFonts w:ascii="Arial" w:hAnsi="Arial" w:cs="Arial"/>
+          <w:sz w:val="22"/>
+        </w:rPr>
+      </w:pPr>
+      <w:hyperlink r:id="rId15" w:history="1">
+        <w:r>
+          <w:rPr>
+            <w:rStyle w:val="Hyperlink"/>
+            <w:rFonts w:ascii="Arial" w:hAnsi="Arial" w:cs="Arial"/>
+            <w:sz w:val="22"/>
+          </w:rPr>
+          <w:t>https://www.zhihu.com/question/23680352</w:t>
         </w:r>
       </w:hyperlink>
     </w:p>

</xml_diff>

<commit_message>
[Done] Analysis of ADF and KPSS: I hate statistics, and stochastic, and stationary, and series, and so on....
</commit_message>
<xml_diff>
--- a/project_YuanTian.docx
+++ b/project_YuanTian.docx
@@ -946,6 +946,14 @@
           <w:u w:val="single"/>
         </w:rPr>
         <w:t>Data Stationary</w:t>
+      </w:r>
+      <w:r>
+        <w:rPr>
+          <w:rFonts w:ascii="Arial" w:hAnsi="Arial" w:cs="Arial"/>
+          <w:sz w:val="22"/>
+          <w:u w:val="single"/>
+        </w:rPr>
+        <w:t xml:space="preserve"> Examination</w:t>
       </w:r>
     </w:p>
     <w:p>
@@ -1104,15 +1112,189 @@
         <w:rPr>
           <w:rFonts w:ascii="Arial" w:hAnsi="Arial" w:cs="Arial"/>
           <w:sz w:val="22"/>
-        </w:rPr>
-      </w:pPr>
-      <w:r>
-        <w:rPr>
-          <w:rFonts w:ascii="Arial" w:hAnsi="Arial" w:cs="Arial"/>
-          <w:sz w:val="22"/>
+          <w:u w:val="single"/>
+        </w:rPr>
+      </w:pPr>
+      <w:r>
+        <w:rPr>
+          <w:rFonts w:ascii="Arial" w:hAnsi="Arial" w:cs="Arial"/>
+          <w:sz w:val="22"/>
+          <w:u w:val="single"/>
         </w:rPr>
         <w:t>Log transformation</w:t>
       </w:r>
+    </w:p>
+    <w:p>
+      <w:pPr>
+        <w:rPr>
+          <w:rFonts w:ascii="Arial" w:hAnsi="Arial" w:cs="Arial"/>
+          <w:sz w:val="22"/>
+        </w:rPr>
+      </w:pPr>
+      <w:r>
+        <w:rPr>
+          <w:rFonts w:ascii="Arial" w:hAnsi="Arial" w:cs="Arial"/>
+          <w:sz w:val="22"/>
+        </w:rPr>
+        <w:t xml:space="preserve">(if data </w:t>
+      </w:r>
+      <w:r>
+        <w:rPr>
+          <w:rFonts w:ascii="Arial" w:hAnsi="Arial" w:cs="Arial"/>
+          <w:sz w:val="22"/>
+        </w:rPr>
+        <w:t xml:space="preserve">distribution </w:t>
+      </w:r>
+      <w:r>
+        <w:rPr>
+          <w:rFonts w:ascii="Arial" w:hAnsi="Arial" w:cs="Arial"/>
+          <w:sz w:val="22"/>
+        </w:rPr>
+        <w:t>skewed on the left or right side)</w:t>
+      </w:r>
+    </w:p>
+    <w:p>
+      <w:pPr>
+        <w:rPr>
+          <w:rFonts w:ascii="Arial" w:hAnsi="Arial" w:cs="Arial"/>
+          <w:sz w:val="22"/>
+        </w:rPr>
+      </w:pPr>
+      <w:r>
+        <w:rPr>
+          <w:rFonts w:ascii="Arial" w:hAnsi="Arial" w:cs="Arial"/>
+          <w:sz w:val="22"/>
+        </w:rPr>
+        <w:t>No need for abortion but will see how other features look like</w:t>
+      </w:r>
+    </w:p>
+    <w:p>
+      <w:pPr>
+        <w:rPr>
+          <w:rFonts w:ascii="Arial" w:hAnsi="Arial" w:cs="Arial"/>
+          <w:sz w:val="22"/>
+        </w:rPr>
+      </w:pPr>
+      <w:r>
+        <w:rPr>
+          <w:rFonts w:ascii="Arial" w:hAnsi="Arial" w:cs="Arial"/>
+          <w:sz w:val="22"/>
+        </w:rPr>
+        <w:t xml:space="preserve">Often used for </w:t>
+      </w:r>
+      <w:r>
+        <w:rPr>
+          <w:rFonts w:ascii="Arial" w:hAnsi="Arial" w:cs="Arial" w:hint="eastAsia"/>
+          <w:sz w:val="22"/>
+        </w:rPr>
+        <w:t>para</w:t>
+      </w:r>
+      <w:r>
+        <w:rPr>
+          <w:rFonts w:ascii="Arial" w:hAnsi="Arial" w:cs="Arial"/>
+          <w:sz w:val="22"/>
+        </w:rPr>
+        <w:t>metric statistical test</w:t>
+      </w:r>
+    </w:p>
+    <w:p>
+      <w:pPr>
+        <w:rPr>
+          <w:rFonts w:ascii="Arial" w:hAnsi="Arial" w:cs="Arial"/>
+          <w:sz w:val="22"/>
+        </w:rPr>
+      </w:pPr>
+    </w:p>
+    <w:p>
+      <w:pPr>
+        <w:rPr>
+          <w:rFonts w:ascii="Arial" w:hAnsi="Arial" w:cs="Arial"/>
+          <w:sz w:val="22"/>
+        </w:rPr>
+      </w:pPr>
+    </w:p>
+    <w:p>
+      <w:pPr>
+        <w:rPr>
+          <w:rFonts w:ascii="Arial" w:hAnsi="Arial" w:cs="Arial"/>
+          <w:sz w:val="22"/>
+          <w:u w:val="single"/>
+        </w:rPr>
+      </w:pPr>
+      <w:r>
+        <w:rPr>
+          <w:rFonts w:ascii="Arial" w:hAnsi="Arial" w:cs="Arial"/>
+          <w:sz w:val="22"/>
+          <w:u w:val="single"/>
+        </w:rPr>
+        <w:t>ADF (Augmented Dickey Fuller) Test</w:t>
+      </w:r>
+    </w:p>
+    <w:p>
+      <w:pPr>
+        <w:rPr>
+          <w:rFonts w:ascii="Arial" w:hAnsi="Arial" w:cs="Arial" w:hint="eastAsia"/>
+          <w:sz w:val="22"/>
+        </w:rPr>
+      </w:pPr>
+      <w:r>
+        <w:rPr>
+          <w:rFonts w:ascii="Arial" w:hAnsi="Arial" w:cs="Arial" w:hint="eastAsia"/>
+          <w:sz w:val="22"/>
+        </w:rPr>
+        <w:lastRenderedPageBreak/>
+        <w:t>(</w:t>
+      </w:r>
+      <w:r>
+        <w:rPr>
+          <w:rFonts w:ascii="Arial" w:hAnsi="Arial" w:cs="Arial"/>
+          <w:sz w:val="22"/>
+        </w:rPr>
+        <w:t>the popular one)</w:t>
+      </w:r>
+    </w:p>
+    <w:p>
+      <w:pPr>
+        <w:rPr>
+          <w:rFonts w:ascii="Arial" w:hAnsi="Arial" w:cs="Arial"/>
+          <w:sz w:val="22"/>
+        </w:rPr>
+      </w:pPr>
+      <w:r>
+        <w:rPr>
+          <w:rFonts w:ascii="Arial" w:hAnsi="Arial" w:cs="Arial"/>
+          <w:sz w:val="22"/>
+        </w:rPr>
+        <w:t xml:space="preserve">Null Hypothesis we made (H0): The data </w:t>
+      </w:r>
+      <w:r>
+        <w:rPr>
+          <w:rFonts w:ascii="Arial" w:hAnsi="Arial" w:cs="Arial"/>
+          <w:sz w:val="22"/>
+        </w:rPr>
+        <w:t xml:space="preserve">series </w:t>
+      </w:r>
+      <w:r>
+        <w:rPr>
+          <w:rFonts w:ascii="Arial" w:hAnsi="Arial" w:cs="Arial"/>
+          <w:sz w:val="22"/>
+        </w:rPr>
+        <w:t xml:space="preserve">is </w:t>
+      </w:r>
+      <w:r>
+        <w:rPr>
+          <w:rFonts w:ascii="Arial" w:hAnsi="Arial" w:cs="Arial"/>
+          <w:sz w:val="22"/>
+        </w:rPr>
+        <w:t>non-</w:t>
+      </w:r>
+      <w:r>
+        <w:rPr>
+          <w:rFonts w:ascii="Arial" w:hAnsi="Arial" w:cs="Arial"/>
+          <w:sz w:val="22"/>
+        </w:rPr>
+        <w:t>stationary</w:t>
+      </w:r>
       <w:r>
         <w:rPr>
           <w:rFonts w:ascii="Arial" w:hAnsi="Arial" w:cs="Arial"/>
@@ -1120,125 +1302,432 @@
         </w:rPr>
         <w:t xml:space="preserve"> </w:t>
       </w:r>
-      <w:r>
-        <w:rPr>
-          <w:rFonts w:ascii="Arial" w:hAnsi="Arial" w:cs="Arial"/>
-          <w:sz w:val="22"/>
-        </w:rPr>
-        <w:t xml:space="preserve">(if data </w:t>
-      </w:r>
-      <w:r>
-        <w:rPr>
-          <w:rFonts w:ascii="Arial" w:hAnsi="Arial" w:cs="Arial"/>
-          <w:sz w:val="22"/>
-        </w:rPr>
-        <w:t xml:space="preserve">distribution </w:t>
-      </w:r>
-      <w:r>
-        <w:rPr>
-          <w:rFonts w:ascii="Arial" w:hAnsi="Arial" w:cs="Arial"/>
-          <w:sz w:val="22"/>
-        </w:rPr>
-        <w:t>skewed on the left or right side)</w:t>
-      </w:r>
-    </w:p>
-    <w:p>
-      <w:pPr>
-        <w:rPr>
-          <w:rFonts w:ascii="Arial" w:hAnsi="Arial" w:cs="Arial"/>
-          <w:sz w:val="22"/>
-        </w:rPr>
-      </w:pPr>
-      <w:r>
-        <w:rPr>
-          <w:rFonts w:ascii="Arial" w:hAnsi="Arial" w:cs="Arial"/>
-          <w:sz w:val="22"/>
-        </w:rPr>
-        <w:t>No need for abortion but will see how other features look like</w:t>
-      </w:r>
-    </w:p>
-    <w:p>
-      <w:pPr>
-        <w:rPr>
-          <w:rFonts w:ascii="Arial" w:hAnsi="Arial" w:cs="Arial"/>
-          <w:sz w:val="22"/>
-        </w:rPr>
-      </w:pPr>
-      <w:r>
-        <w:rPr>
-          <w:rFonts w:ascii="Arial" w:hAnsi="Arial" w:cs="Arial"/>
-          <w:sz w:val="22"/>
-        </w:rPr>
-        <w:t xml:space="preserve">Often used for </w:t>
+    </w:p>
+    <w:p>
+      <w:pPr>
+        <w:rPr>
+          <w:rFonts w:ascii="Arial" w:hAnsi="Arial" w:cs="Arial"/>
+          <w:sz w:val="22"/>
+        </w:rPr>
+      </w:pPr>
+      <w:r>
+        <w:rPr>
+          <w:rFonts w:ascii="Arial" w:hAnsi="Arial" w:cs="Arial"/>
+          <w:sz w:val="22"/>
+        </w:rPr>
+        <w:t>(has unit root</w:t>
+      </w:r>
+      <w:r>
+        <w:rPr>
+          <w:rFonts w:ascii="Arial" w:hAnsi="Arial" w:cs="Arial"/>
+          <w:sz w:val="22"/>
+        </w:rPr>
+        <w:t xml:space="preserve">, </w:t>
+      </w:r>
+      <m:oMath>
+        <m:r>
+          <m:rPr>
+            <m:sty m:val="p"/>
+          </m:rPr>
+          <w:rPr>
+            <w:rFonts w:ascii="Cambria Math" w:hAnsi="Cambria Math" w:cs="Arial"/>
+            <w:sz w:val="22"/>
+          </w:rPr>
+          <m:t>α=</m:t>
+        </m:r>
+        <m:r>
+          <m:rPr>
+            <m:sty m:val="p"/>
+          </m:rPr>
+          <w:rPr>
+            <w:rFonts w:ascii="Cambria Math" w:hAnsi="Cambria Math" w:cs="Arial"/>
+            <w:sz w:val="22"/>
+          </w:rPr>
+          <m:t>1</m:t>
+        </m:r>
+      </m:oMath>
+      <w:r>
+        <w:rPr>
+          <w:rFonts w:ascii="Arial" w:hAnsi="Arial" w:cs="Arial"/>
+          <w:sz w:val="22"/>
+        </w:rPr>
+        <w:t>)</w:t>
+      </w:r>
+    </w:p>
+    <w:p>
+      <w:pPr>
+        <w:rPr>
+          <w:rFonts w:ascii="Arial" w:hAnsi="Arial" w:cs="Arial"/>
+          <w:sz w:val="22"/>
+        </w:rPr>
+      </w:pPr>
+      <w:r>
+        <w:rPr>
+          <w:rFonts w:ascii="Arial" w:hAnsi="Arial" w:cs="Arial"/>
+          <w:sz w:val="22"/>
+        </w:rPr>
+        <w:t xml:space="preserve">Alternative Hypothesis we made (Ha): The data series </w:t>
+      </w:r>
+      <w:r>
+        <w:rPr>
+          <w:rFonts w:ascii="Arial" w:hAnsi="Arial" w:cs="Arial"/>
+          <w:sz w:val="22"/>
+        </w:rPr>
+        <w:t xml:space="preserve">is </w:t>
+      </w:r>
+      <w:r>
+        <w:rPr>
+          <w:rFonts w:ascii="Arial" w:hAnsi="Arial" w:cs="Arial"/>
+          <w:sz w:val="22"/>
+        </w:rPr>
+        <w:t>stationary</w:t>
+      </w:r>
+      <w:r>
+        <w:rPr>
+          <w:rFonts w:ascii="Arial" w:hAnsi="Arial" w:cs="Arial"/>
+          <w:sz w:val="22"/>
+        </w:rPr>
+        <w:t>.</w:t>
+      </w:r>
+      <w:r>
+        <w:rPr>
+          <w:rFonts w:ascii="Arial" w:hAnsi="Arial" w:cs="Arial"/>
+          <w:sz w:val="22"/>
+        </w:rPr>
+        <w:t xml:space="preserve"> </w:t>
+      </w:r>
+    </w:p>
+    <w:p>
+      <w:pPr>
+        <w:rPr>
+          <w:rFonts w:ascii="Arial" w:hAnsi="Arial" w:cs="Arial"/>
+          <w:sz w:val="22"/>
+        </w:rPr>
+      </w:pPr>
+    </w:p>
+    <w:p>
+      <w:pPr>
+        <w:jc w:val="center"/>
+        <w:rPr>
+          <w:rFonts w:ascii="Arial" w:hAnsi="Arial" w:cs="Arial"/>
+          <w:sz w:val="22"/>
+        </w:rPr>
+      </w:pPr>
+      <w:r>
+        <w:rPr>
+          <w:rFonts w:ascii="Arial" w:hAnsi="Arial" w:cs="Arial"/>
+          <w:noProof/>
+          <w:sz w:val="22"/>
+        </w:rPr>
+        <w:drawing>
+          <wp:inline distT="0" distB="0" distL="0" distR="0" wp14:anchorId="400739AF" wp14:editId="648B7714">
+            <wp:extent cx="3305175" cy="1562100"/>
+            <wp:effectExtent l="0" t="0" r="0" b="0"/>
+            <wp:docPr id="3" name="Picture 3"/>
+            <wp:cNvGraphicFramePr>
+              <a:graphicFrameLocks xmlns:a="http://schemas.openxmlformats.org/drawingml/2006/main" noChangeAspect="1"/>
+            </wp:cNvGraphicFramePr>
+            <a:graphic xmlns:a="http://schemas.openxmlformats.org/drawingml/2006/main">
+              <a:graphicData uri="http://schemas.openxmlformats.org/drawingml/2006/picture">
+                <pic:pic xmlns:pic="http://schemas.openxmlformats.org/drawingml/2006/picture">
+                  <pic:nvPicPr>
+                    <pic:cNvPr id="3" name="ADF.JPG"/>
+                    <pic:cNvPicPr/>
+                  </pic:nvPicPr>
+                  <pic:blipFill>
+                    <a:blip r:embed="rId6">
+                      <a:extLst>
+                        <a:ext uri="{28A0092B-C50C-407E-A947-70E740481C1C}">
+                          <a14:useLocalDpi xmlns:a14="http://schemas.microsoft.com/office/drawing/2010/main" val="0"/>
+                        </a:ext>
+                      </a:extLst>
+                    </a:blip>
+                    <a:stretch>
+                      <a:fillRect/>
+                    </a:stretch>
+                  </pic:blipFill>
+                  <pic:spPr>
+                    <a:xfrm>
+                      <a:off x="0" y="0"/>
+                      <a:ext cx="3305175" cy="1562100"/>
+                    </a:xfrm>
+                    <a:prstGeom prst="rect">
+                      <a:avLst/>
+                    </a:prstGeom>
+                  </pic:spPr>
+                </pic:pic>
+              </a:graphicData>
+            </a:graphic>
+          </wp:inline>
+        </w:drawing>
+      </w:r>
+    </w:p>
+    <w:p>
+      <w:pPr>
+        <w:jc w:val="center"/>
+        <w:rPr>
+          <w:rFonts w:ascii="Arial" w:hAnsi="Arial" w:cs="Arial"/>
+          <w:sz w:val="22"/>
+        </w:rPr>
+      </w:pPr>
+      <w:r>
+        <w:rPr>
+          <w:rFonts w:ascii="Arial" w:hAnsi="Arial" w:cs="Arial"/>
+          <w:sz w:val="22"/>
+        </w:rPr>
+        <w:t>(need convert to table)</w:t>
+      </w:r>
+    </w:p>
+    <w:p>
+      <w:pPr>
+        <w:rPr>
+          <w:rFonts w:ascii="Arial" w:hAnsi="Arial" w:cs="Arial"/>
+          <w:sz w:val="22"/>
+        </w:rPr>
+      </w:pPr>
+    </w:p>
+    <w:p>
+      <w:pPr>
+        <w:rPr>
+          <w:rFonts w:ascii="Arial" w:hAnsi="Arial" w:cs="Arial"/>
+          <w:sz w:val="22"/>
+          <w:u w:val="single"/>
+        </w:rPr>
+      </w:pPr>
+      <w:r>
+        <w:rPr>
+          <w:rFonts w:ascii="Arial" w:hAnsi="Arial" w:cs="Arial"/>
+          <w:sz w:val="22"/>
+          <w:u w:val="single"/>
+        </w:rPr>
+        <w:t>Analysis:</w:t>
+      </w:r>
+    </w:p>
+    <w:p>
+      <w:pPr>
+        <w:rPr>
+          <w:rFonts w:ascii="Arial" w:hAnsi="Arial" w:cs="Arial"/>
+          <w:sz w:val="22"/>
+        </w:rPr>
+      </w:pPr>
+      <w:r>
+        <w:rPr>
+          <w:rFonts w:ascii="Arial" w:hAnsi="Arial" w:cs="Arial"/>
+          <w:sz w:val="22"/>
+        </w:rPr>
+        <w:t xml:space="preserve">In table we can see the test statistics for abortion in </w:t>
+      </w:r>
+      <w:r>
+        <w:rPr>
+          <w:rFonts w:ascii="Arial" w:hAnsi="Arial" w:cs="Arial"/>
+          <w:sz w:val="22"/>
+        </w:rPr>
+        <w:t>ADF</w:t>
+      </w:r>
+      <w:r>
+        <w:rPr>
+          <w:rFonts w:ascii="Arial" w:hAnsi="Arial" w:cs="Arial"/>
+          <w:sz w:val="22"/>
+        </w:rPr>
+        <w:t xml:space="preserve"> test is</w:t>
+      </w:r>
+      <w:r>
+        <w:rPr>
+          <w:rFonts w:ascii="Arial" w:hAnsi="Arial" w:cs="Arial"/>
+          <w:sz w:val="22"/>
+        </w:rPr>
+        <w:t xml:space="preserve"> 1.7586</w:t>
+      </w:r>
+      <w:r>
+        <w:rPr>
+          <w:rFonts w:ascii="Arial" w:hAnsi="Arial" w:cs="Arial"/>
+          <w:sz w:val="22"/>
+        </w:rPr>
+        <w:t>, which is l</w:t>
+      </w:r>
+      <w:r>
+        <w:rPr>
+          <w:rFonts w:ascii="Arial" w:hAnsi="Arial" w:cs="Arial"/>
+          <w:sz w:val="22"/>
+        </w:rPr>
+        <w:t>arger</w:t>
+      </w:r>
+      <w:r>
+        <w:rPr>
+          <w:rFonts w:ascii="Arial" w:hAnsi="Arial" w:cs="Arial"/>
+          <w:sz w:val="22"/>
+        </w:rPr>
+        <w:t xml:space="preserve"> than critical value at 9</w:t>
+      </w:r>
+      <w:r>
+        <w:rPr>
+          <w:rFonts w:ascii="Arial" w:hAnsi="Arial" w:cs="Arial"/>
+          <w:sz w:val="22"/>
+        </w:rPr>
+        <w:t>0</w:t>
+      </w:r>
+      <w:r>
+        <w:rPr>
+          <w:rFonts w:ascii="Arial" w:hAnsi="Arial" w:cs="Arial"/>
+          <w:sz w:val="22"/>
+        </w:rPr>
+        <w:t>% (</w:t>
+      </w:r>
+      <w:r>
+        <w:rPr>
+          <w:rFonts w:ascii="Arial" w:hAnsi="Arial" w:cs="Arial"/>
+          <w:sz w:val="22"/>
+        </w:rPr>
+        <w:t>10</w:t>
+      </w:r>
+      <w:r>
+        <w:rPr>
+          <w:rFonts w:ascii="Arial" w:hAnsi="Arial" w:cs="Arial"/>
+          <w:sz w:val="22"/>
+        </w:rPr>
+        <w:t>%), 95% (5%) and 99 (1%) confidence intervals, and this means the H0 should be accepted.</w:t>
+      </w:r>
+    </w:p>
+    <w:p>
+      <w:pPr>
+        <w:rPr>
+          <w:rFonts w:ascii="Arial" w:hAnsi="Arial" w:cs="Arial"/>
+          <w:sz w:val="22"/>
+        </w:rPr>
+      </w:pPr>
+      <w:r>
+        <w:rPr>
+          <w:rFonts w:ascii="Arial" w:hAnsi="Arial" w:cs="Arial"/>
+          <w:sz w:val="22"/>
+        </w:rPr>
+        <w:t>P-</w:t>
       </w:r>
       <w:r>
         <w:rPr>
           <w:rFonts w:ascii="Arial" w:hAnsi="Arial" w:cs="Arial" w:hint="eastAsia"/>
           <w:sz w:val="22"/>
         </w:rPr>
-        <w:t>para</w:t>
-      </w:r>
-      <w:r>
-        <w:rPr>
-          <w:rFonts w:ascii="Arial" w:hAnsi="Arial" w:cs="Arial"/>
-          <w:sz w:val="22"/>
-        </w:rPr>
-        <w:t>metric statistical test</w:t>
-      </w:r>
-    </w:p>
-    <w:p>
-      <w:pPr>
-        <w:rPr>
-          <w:rFonts w:ascii="Arial" w:hAnsi="Arial" w:cs="Arial"/>
-          <w:sz w:val="22"/>
-        </w:rPr>
-      </w:pPr>
-    </w:p>
-    <w:p>
-      <w:pPr>
-        <w:rPr>
-          <w:rFonts w:ascii="Arial" w:hAnsi="Arial" w:cs="Arial"/>
-          <w:sz w:val="22"/>
-        </w:rPr>
-      </w:pPr>
-    </w:p>
-    <w:p>
-      <w:pPr>
-        <w:rPr>
-          <w:rFonts w:ascii="Arial" w:hAnsi="Arial" w:cs="Arial"/>
-          <w:sz w:val="22"/>
-        </w:rPr>
-      </w:pPr>
-      <w:bookmarkStart w:id="0" w:name="_GoBack"/>
-      <w:bookmarkEnd w:id="0"/>
-    </w:p>
-    <w:p>
-      <w:pPr>
-        <w:rPr>
-          <w:rFonts w:ascii="Arial" w:hAnsi="Arial" w:cs="Arial"/>
-          <w:sz w:val="22"/>
-        </w:rPr>
-      </w:pPr>
-    </w:p>
-    <w:p>
-      <w:pPr>
-        <w:rPr>
-          <w:rFonts w:ascii="Arial" w:hAnsi="Arial" w:cs="Arial"/>
-          <w:sz w:val="22"/>
-        </w:rPr>
-      </w:pPr>
-    </w:p>
-    <w:p>
-      <w:pPr>
-        <w:rPr>
-          <w:rFonts w:ascii="Arial" w:hAnsi="Arial" w:cs="Arial"/>
-          <w:sz w:val="22"/>
-        </w:rPr>
-      </w:pPr>
-      <w:r>
-        <w:rPr>
-          <w:rFonts w:ascii="Arial" w:hAnsi="Arial" w:cs="Arial"/>
-          <w:sz w:val="22"/>
+        <w:t>val</w:t>
+      </w:r>
+      <w:r>
+        <w:rPr>
+          <w:rFonts w:ascii="Arial" w:hAnsi="Arial" w:cs="Arial"/>
+          <w:sz w:val="22"/>
+        </w:rPr>
+        <w:t>ue is 0.</w:t>
+      </w:r>
+      <w:r>
+        <w:rPr>
+          <w:rFonts w:ascii="Arial" w:hAnsi="Arial" w:cs="Arial"/>
+          <w:sz w:val="22"/>
+        </w:rPr>
+        <w:t>0998</w:t>
+      </w:r>
+      <w:r>
+        <w:rPr>
+          <w:rFonts w:ascii="Arial" w:hAnsi="Arial" w:cs="Arial"/>
+          <w:sz w:val="22"/>
+        </w:rPr>
+        <w:t xml:space="preserve">, which is larger than significant level </w:t>
+      </w:r>
+      <m:oMath>
+        <m:r>
+          <m:rPr>
+            <m:sty m:val="p"/>
+          </m:rPr>
+          <w:rPr>
+            <w:rFonts w:ascii="Cambria Math" w:hAnsi="Cambria Math" w:cs="Arial"/>
+            <w:sz w:val="22"/>
+          </w:rPr>
+          <m:t>(α=10%, 5%, 2.5%, 1%.)</m:t>
+        </m:r>
+      </m:oMath>
+      <w:r>
+        <w:rPr>
+          <w:rFonts w:ascii="Arial" w:hAnsi="Arial" w:cs="Arial"/>
+          <w:sz w:val="22"/>
+        </w:rPr>
+        <w:t>, and this also tells us the null hypothesis holds.</w:t>
+      </w:r>
+    </w:p>
+    <w:p>
+      <w:pPr>
+        <w:rPr>
+          <w:rFonts w:ascii="Arial" w:hAnsi="Arial" w:cs="Arial"/>
+          <w:sz w:val="22"/>
+        </w:rPr>
+      </w:pPr>
+      <w:r>
+        <w:rPr>
+          <w:rFonts w:ascii="Arial" w:hAnsi="Arial" w:cs="Arial"/>
+          <w:sz w:val="22"/>
+        </w:rPr>
+        <w:t xml:space="preserve">The lags used is </w:t>
+      </w:r>
+      <w:r>
+        <w:rPr>
+          <w:rFonts w:ascii="Arial" w:hAnsi="Arial" w:cs="Arial"/>
+          <w:sz w:val="22"/>
+        </w:rPr>
+        <w:t>0</w:t>
+      </w:r>
+      <w:r>
+        <w:rPr>
+          <w:rFonts w:ascii="Arial" w:hAnsi="Arial" w:cs="Arial"/>
+          <w:sz w:val="22"/>
+        </w:rPr>
+        <w:t xml:space="preserve">, which represents the degree of this time series data correlate to itself is </w:t>
+      </w:r>
+      <w:r>
+        <w:rPr>
+          <w:rFonts w:ascii="Arial" w:hAnsi="Arial" w:cs="Arial"/>
+          <w:sz w:val="22"/>
+        </w:rPr>
+        <w:t>high</w:t>
+      </w:r>
+      <w:r>
+        <w:rPr>
+          <w:rFonts w:ascii="Arial" w:hAnsi="Arial" w:cs="Arial"/>
+          <w:sz w:val="22"/>
+        </w:rPr>
+        <w:t xml:space="preserve">, this also shows the data is </w:t>
+      </w:r>
+      <w:r>
+        <w:rPr>
+          <w:rFonts w:ascii="Arial" w:hAnsi="Arial" w:cs="Arial"/>
+          <w:sz w:val="22"/>
+        </w:rPr>
+        <w:t>non-</w:t>
+      </w:r>
+      <w:r>
+        <w:rPr>
+          <w:rFonts w:ascii="Arial" w:hAnsi="Arial" w:cs="Arial"/>
+          <w:sz w:val="22"/>
+        </w:rPr>
+        <w:t>stationary.</w:t>
+      </w:r>
+    </w:p>
+    <w:p>
+      <w:pPr>
+        <w:rPr>
+          <w:rFonts w:ascii="Arial" w:hAnsi="Arial" w:cs="Arial"/>
+          <w:sz w:val="22"/>
+        </w:rPr>
+      </w:pPr>
+    </w:p>
+    <w:p>
+      <w:pPr>
+        <w:rPr>
+          <w:rFonts w:ascii="Arial" w:hAnsi="Arial" w:cs="Arial"/>
+          <w:sz w:val="22"/>
+          <w:u w:val="single"/>
+        </w:rPr>
+      </w:pPr>
+      <w:r>
+        <w:rPr>
+          <w:rFonts w:ascii="Arial" w:hAnsi="Arial" w:cs="Arial"/>
+          <w:sz w:val="22"/>
+          <w:u w:val="single"/>
         </w:rPr>
         <w:t>KPSS (Kwiatkowski-Phillips-Schmidt-Shin) Test</w:t>
       </w:r>
@@ -1265,6 +1754,14 @@
           <w:sz w:val="22"/>
         </w:rPr>
       </w:pPr>
+    </w:p>
+    <w:p>
+      <w:pPr>
+        <w:rPr>
+          <w:rFonts w:ascii="Arial" w:hAnsi="Arial" w:cs="Arial"/>
+          <w:sz w:val="22"/>
+        </w:rPr>
+      </w:pPr>
       <w:r>
         <w:rPr>
           <w:rFonts w:ascii="Arial" w:hAnsi="Arial" w:cs="Arial"/>
@@ -1312,7 +1809,14 @@
           <w:rFonts w:ascii="Arial" w:hAnsi="Arial" w:cs="Arial"/>
           <w:sz w:val="22"/>
         </w:rPr>
-        <w:t xml:space="preserve"> with trend is stationary</w:t>
+        <w:t>’s</w:t>
+      </w:r>
+      <w:r>
+        <w:rPr>
+          <w:rFonts w:ascii="Arial" w:hAnsi="Arial" w:cs="Arial"/>
+          <w:sz w:val="22"/>
+        </w:rPr>
+        <w:t xml:space="preserve"> trend is stationary</w:t>
       </w:r>
     </w:p>
     <w:p>
@@ -1381,7 +1885,7 @@
                     <pic:cNvPicPr/>
                   </pic:nvPicPr>
                   <pic:blipFill>
-                    <a:blip r:embed="rId6">
+                    <a:blip r:embed="rId7">
                       <a:extLst>
                         <a:ext uri="{28A0092B-C50C-407E-A947-70E740481C1C}">
                           <a14:useLocalDpi xmlns:a14="http://schemas.microsoft.com/office/drawing/2010/main" val="0"/>
@@ -1435,17 +1939,46 @@
         <w:rPr>
           <w:rFonts w:ascii="Arial" w:hAnsi="Arial" w:cs="Arial"/>
           <w:sz w:val="22"/>
-        </w:rPr>
-        <w:t>Analysis:</w:t>
-      </w:r>
-    </w:p>
-    <w:p>
-      <w:pPr>
-        <w:rPr>
-          <w:rFonts w:ascii="Arial" w:hAnsi="Arial" w:cs="Arial"/>
-          <w:sz w:val="22"/>
-        </w:rPr>
-      </w:pPr>
+          <w:u w:val="single"/>
+        </w:rPr>
+        <w:t>Analysis</w:t>
+      </w:r>
+      <w:r>
+        <w:rPr>
+          <w:rFonts w:ascii="Arial" w:hAnsi="Arial" w:cs="Arial"/>
+          <w:sz w:val="22"/>
+        </w:rPr>
+        <w:t>:</w:t>
+      </w:r>
+    </w:p>
+    <w:p>
+      <w:pPr>
+        <w:rPr>
+          <w:rFonts w:ascii="Arial" w:hAnsi="Arial" w:cs="Arial"/>
+          <w:sz w:val="22"/>
+        </w:rPr>
+      </w:pPr>
+      <w:r>
+        <w:rPr>
+          <w:rFonts w:ascii="Arial" w:hAnsi="Arial" w:cs="Arial"/>
+          <w:sz w:val="22"/>
+        </w:rPr>
+        <w:t xml:space="preserve">In table we can see the test statistics for abortion in KPSS test is 0.45, which is less than critical value </w:t>
+      </w:r>
+      <w:r>
+        <w:rPr>
+          <w:rFonts w:ascii="Arial" w:hAnsi="Arial" w:cs="Arial"/>
+          <w:sz w:val="22"/>
+        </w:rPr>
+        <w:t xml:space="preserve">at </w:t>
+      </w:r>
+      <w:r>
+        <w:rPr>
+          <w:rFonts w:ascii="Arial" w:hAnsi="Arial" w:cs="Arial"/>
+          <w:sz w:val="22"/>
+        </w:rPr>
+        <w:t>95%</w:t>
+      </w:r>
       <w:r>
         <w:rPr>
           <w:rFonts w:ascii="Arial" w:hAnsi="Arial" w:cs="Arial"/>
@@ -1453,6 +1986,301 @@
         </w:rPr>
         <w:t xml:space="preserve"> </w:t>
       </w:r>
+      <w:r>
+        <w:rPr>
+          <w:rFonts w:ascii="Arial" w:hAnsi="Arial" w:cs="Arial"/>
+          <w:sz w:val="22"/>
+        </w:rPr>
+        <w:t>(</w:t>
+      </w:r>
+      <w:r>
+        <w:rPr>
+          <w:rFonts w:ascii="Arial" w:hAnsi="Arial" w:cs="Arial"/>
+          <w:sz w:val="22"/>
+        </w:rPr>
+        <w:t>5%</w:t>
+      </w:r>
+      <w:r>
+        <w:rPr>
+          <w:rFonts w:ascii="Arial" w:hAnsi="Arial" w:cs="Arial"/>
+          <w:sz w:val="22"/>
+        </w:rPr>
+        <w:t>)</w:t>
+      </w:r>
+      <w:r>
+        <w:rPr>
+          <w:rFonts w:ascii="Arial" w:hAnsi="Arial" w:cs="Arial"/>
+          <w:sz w:val="22"/>
+        </w:rPr>
+        <w:t xml:space="preserve">, </w:t>
+      </w:r>
+      <w:r>
+        <w:rPr>
+          <w:rFonts w:ascii="Arial" w:hAnsi="Arial" w:cs="Arial"/>
+          <w:sz w:val="22"/>
+        </w:rPr>
+        <w:t>97.5%</w:t>
+      </w:r>
+      <w:r>
+        <w:rPr>
+          <w:rFonts w:ascii="Arial" w:hAnsi="Arial" w:cs="Arial"/>
+          <w:sz w:val="22"/>
+        </w:rPr>
+        <w:t xml:space="preserve"> </w:t>
+      </w:r>
+      <w:r>
+        <w:rPr>
+          <w:rFonts w:ascii="Arial" w:hAnsi="Arial" w:cs="Arial"/>
+          <w:sz w:val="22"/>
+        </w:rPr>
+        <w:t>(</w:t>
+      </w:r>
+      <w:r>
+        <w:rPr>
+          <w:rFonts w:ascii="Arial" w:hAnsi="Arial" w:cs="Arial"/>
+          <w:sz w:val="22"/>
+        </w:rPr>
+        <w:t>2.5%</w:t>
+      </w:r>
+      <w:r>
+        <w:rPr>
+          <w:rFonts w:ascii="Arial" w:hAnsi="Arial" w:cs="Arial"/>
+          <w:sz w:val="22"/>
+        </w:rPr>
+        <w:t>)</w:t>
+      </w:r>
+      <w:r>
+        <w:rPr>
+          <w:rFonts w:ascii="Arial" w:hAnsi="Arial" w:cs="Arial"/>
+          <w:sz w:val="22"/>
+        </w:rPr>
+        <w:t xml:space="preserve"> and </w:t>
+      </w:r>
+      <w:r>
+        <w:rPr>
+          <w:rFonts w:ascii="Arial" w:hAnsi="Arial" w:cs="Arial"/>
+          <w:sz w:val="22"/>
+        </w:rPr>
+        <w:t>99</w:t>
+      </w:r>
+      <w:r>
+        <w:rPr>
+          <w:rFonts w:ascii="Arial" w:hAnsi="Arial" w:cs="Arial"/>
+          <w:sz w:val="22"/>
+        </w:rPr>
+        <w:t xml:space="preserve"> </w:t>
+      </w:r>
+      <w:r>
+        <w:rPr>
+          <w:rFonts w:ascii="Arial" w:hAnsi="Arial" w:cs="Arial"/>
+          <w:sz w:val="22"/>
+        </w:rPr>
+        <w:t>(</w:t>
+      </w:r>
+      <w:r>
+        <w:rPr>
+          <w:rFonts w:ascii="Arial" w:hAnsi="Arial" w:cs="Arial"/>
+          <w:sz w:val="22"/>
+        </w:rPr>
+        <w:t>1%</w:t>
+      </w:r>
+      <w:r>
+        <w:rPr>
+          <w:rFonts w:ascii="Arial" w:hAnsi="Arial" w:cs="Arial"/>
+          <w:sz w:val="22"/>
+        </w:rPr>
+        <w:t>)</w:t>
+      </w:r>
+      <w:r>
+        <w:rPr>
+          <w:rFonts w:ascii="Arial" w:hAnsi="Arial" w:cs="Arial"/>
+          <w:sz w:val="22"/>
+        </w:rPr>
+        <w:t xml:space="preserve"> confidence</w:t>
+      </w:r>
+      <w:r>
+        <w:rPr>
+          <w:rFonts w:ascii="Arial" w:hAnsi="Arial" w:cs="Arial"/>
+          <w:sz w:val="22"/>
+        </w:rPr>
+        <w:t xml:space="preserve"> interval</w:t>
+      </w:r>
+      <w:r>
+        <w:rPr>
+          <w:rFonts w:ascii="Arial" w:hAnsi="Arial" w:cs="Arial"/>
+          <w:sz w:val="22"/>
+        </w:rPr>
+        <w:t>s</w:t>
+      </w:r>
+      <w:r>
+        <w:rPr>
+          <w:rFonts w:ascii="Arial" w:hAnsi="Arial" w:cs="Arial"/>
+          <w:sz w:val="22"/>
+        </w:rPr>
+        <w:t>, and this means the H0 should be accepted.</w:t>
+      </w:r>
+    </w:p>
+    <w:p>
+      <w:pPr>
+        <w:rPr>
+          <w:rFonts w:ascii="Arial" w:hAnsi="Arial" w:cs="Arial"/>
+          <w:sz w:val="22"/>
+        </w:rPr>
+      </w:pPr>
+      <w:r>
+        <w:rPr>
+          <w:rFonts w:ascii="Arial" w:hAnsi="Arial" w:cs="Arial"/>
+          <w:sz w:val="22"/>
+        </w:rPr>
+        <w:lastRenderedPageBreak/>
+        <w:t>P-</w:t>
+      </w:r>
+      <w:r>
+        <w:rPr>
+          <w:rFonts w:ascii="Arial" w:hAnsi="Arial" w:cs="Arial" w:hint="eastAsia"/>
+          <w:sz w:val="22"/>
+        </w:rPr>
+        <w:t>val</w:t>
+      </w:r>
+      <w:r>
+        <w:rPr>
+          <w:rFonts w:ascii="Arial" w:hAnsi="Arial" w:cs="Arial"/>
+          <w:sz w:val="22"/>
+        </w:rPr>
+        <w:t xml:space="preserve">ue is 0.055, which is </w:t>
+      </w:r>
+      <w:r>
+        <w:rPr>
+          <w:rFonts w:ascii="Arial" w:hAnsi="Arial" w:cs="Arial"/>
+          <w:sz w:val="22"/>
+        </w:rPr>
+        <w:t>larger</w:t>
+      </w:r>
+      <w:r>
+        <w:rPr>
+          <w:rFonts w:ascii="Arial" w:hAnsi="Arial" w:cs="Arial"/>
+          <w:sz w:val="22"/>
+        </w:rPr>
+        <w:t xml:space="preserve"> than </w:t>
+      </w:r>
+      <w:r>
+        <w:rPr>
+          <w:rFonts w:ascii="Arial" w:hAnsi="Arial" w:cs="Arial"/>
+          <w:sz w:val="22"/>
+        </w:rPr>
+        <w:t>significant level</w:t>
+      </w:r>
+      <w:r>
+        <w:rPr>
+          <w:rFonts w:ascii="Arial" w:hAnsi="Arial" w:cs="Arial"/>
+          <w:sz w:val="22"/>
+        </w:rPr>
+        <w:t xml:space="preserve"> </w:t>
+      </w:r>
+      <m:oMath>
+        <m:r>
+          <m:rPr>
+            <m:sty m:val="p"/>
+          </m:rPr>
+          <w:rPr>
+            <w:rFonts w:ascii="Cambria Math" w:hAnsi="Cambria Math" w:cs="Arial"/>
+            <w:sz w:val="22"/>
+          </w:rPr>
+          <m:t>(α=10%, 5%, 2.5%, 1%.)</m:t>
+        </m:r>
+      </m:oMath>
+      <w:r>
+        <w:rPr>
+          <w:rFonts w:ascii="Arial" w:hAnsi="Arial" w:cs="Arial"/>
+          <w:sz w:val="22"/>
+        </w:rPr>
+        <w:t>, and this also tells us the null hypothesis holds.</w:t>
+      </w:r>
+    </w:p>
+    <w:p>
+      <w:pPr>
+        <w:rPr>
+          <w:rFonts w:ascii="Arial" w:hAnsi="Arial" w:cs="Arial"/>
+          <w:sz w:val="22"/>
+        </w:rPr>
+      </w:pPr>
+      <w:r>
+        <w:rPr>
+          <w:rFonts w:ascii="Arial" w:hAnsi="Arial" w:cs="Arial"/>
+          <w:sz w:val="22"/>
+        </w:rPr>
+        <w:t>The lags used is 10, which represents</w:t>
+      </w:r>
+      <w:r>
+        <w:rPr>
+          <w:rFonts w:ascii="Arial" w:hAnsi="Arial" w:cs="Arial"/>
+          <w:sz w:val="22"/>
+        </w:rPr>
+        <w:t xml:space="preserve"> th</w:t>
+      </w:r>
+      <w:r>
+        <w:rPr>
+          <w:rFonts w:ascii="Arial" w:hAnsi="Arial" w:cs="Arial"/>
+          <w:sz w:val="22"/>
+        </w:rPr>
+        <w:t>e degree of this</w:t>
+      </w:r>
+      <w:r>
+        <w:rPr>
+          <w:rFonts w:ascii="Arial" w:hAnsi="Arial" w:cs="Arial"/>
+          <w:sz w:val="22"/>
+        </w:rPr>
+        <w:t xml:space="preserve"> </w:t>
+      </w:r>
+      <w:r>
+        <w:rPr>
+          <w:rFonts w:ascii="Arial" w:hAnsi="Arial" w:cs="Arial"/>
+          <w:sz w:val="22"/>
+        </w:rPr>
+        <w:t xml:space="preserve">time series </w:t>
+      </w:r>
+      <w:r>
+        <w:rPr>
+          <w:rFonts w:ascii="Arial" w:hAnsi="Arial" w:cs="Arial"/>
+          <w:sz w:val="22"/>
+        </w:rPr>
+        <w:t>da</w:t>
+      </w:r>
+      <w:r>
+        <w:rPr>
+          <w:rFonts w:ascii="Arial" w:hAnsi="Arial" w:cs="Arial"/>
+          <w:sz w:val="22"/>
+        </w:rPr>
+        <w:t>ta</w:t>
+      </w:r>
+      <w:r>
+        <w:rPr>
+          <w:rFonts w:ascii="Arial" w:hAnsi="Arial" w:cs="Arial"/>
+          <w:sz w:val="22"/>
+        </w:rPr>
+        <w:t xml:space="preserve"> correlate to itself is low</w:t>
+      </w:r>
+      <w:r>
+        <w:rPr>
+          <w:rFonts w:ascii="Arial" w:hAnsi="Arial" w:cs="Arial"/>
+          <w:sz w:val="22"/>
+        </w:rPr>
+        <w:t>, this also shows the data</w:t>
+      </w:r>
+      <w:r>
+        <w:rPr>
+          <w:rFonts w:ascii="Arial" w:hAnsi="Arial" w:cs="Arial"/>
+          <w:sz w:val="22"/>
+        </w:rPr>
+        <w:t>’s trend</w:t>
+      </w:r>
+      <w:r>
+        <w:rPr>
+          <w:rFonts w:ascii="Arial" w:hAnsi="Arial" w:cs="Arial"/>
+          <w:sz w:val="22"/>
+        </w:rPr>
+        <w:t xml:space="preserve"> is stationary.</w:t>
+      </w:r>
     </w:p>
     <w:p>
       <w:pPr>
@@ -1476,6 +2304,409 @@
           <w:sz w:val="22"/>
           <w:u w:val="single"/>
         </w:rPr>
+        <w:t>C</w:t>
+      </w:r>
+      <w:r>
+        <w:rPr>
+          <w:rFonts w:ascii="Arial" w:hAnsi="Arial" w:cs="Arial"/>
+          <w:sz w:val="22"/>
+          <w:u w:val="single"/>
+        </w:rPr>
+        <w:t>ases discussion:</w:t>
+      </w:r>
+    </w:p>
+    <w:p>
+      <w:pPr>
+        <w:rPr>
+          <w:rFonts w:ascii="Arial" w:hAnsi="Arial" w:cs="Arial"/>
+          <w:sz w:val="22"/>
+        </w:rPr>
+      </w:pPr>
+      <w:r>
+        <w:rPr>
+          <w:rFonts w:ascii="Arial" w:hAnsi="Arial" w:cs="Arial"/>
+          <w:sz w:val="22"/>
+        </w:rPr>
+        <w:t>Case 1:</w:t>
+      </w:r>
+      <w:r>
+        <w:rPr>
+          <w:rFonts w:ascii="Arial" w:hAnsi="Arial" w:cs="Arial"/>
+          <w:sz w:val="22"/>
+        </w:rPr>
+        <w:t xml:space="preserve"> Both tests are non-stationary</w:t>
+      </w:r>
+    </w:p>
+    <w:p>
+      <w:pPr>
+        <w:rPr>
+          <w:rFonts w:ascii="Arial" w:hAnsi="Arial" w:cs="Arial"/>
+          <w:sz w:val="22"/>
+        </w:rPr>
+      </w:pPr>
+    </w:p>
+    <w:p>
+      <w:pPr>
+        <w:rPr>
+          <w:rFonts w:ascii="Arial" w:hAnsi="Arial" w:cs="Arial"/>
+          <w:sz w:val="22"/>
+        </w:rPr>
+      </w:pPr>
+    </w:p>
+    <w:p>
+      <w:pPr>
+        <w:rPr>
+          <w:rFonts w:ascii="Arial" w:hAnsi="Arial" w:cs="Arial"/>
+          <w:sz w:val="22"/>
+        </w:rPr>
+      </w:pPr>
+      <w:r>
+        <w:rPr>
+          <w:rFonts w:ascii="Arial" w:hAnsi="Arial" w:cs="Arial"/>
+          <w:sz w:val="22"/>
+        </w:rPr>
+        <w:t>Case 2:</w:t>
+      </w:r>
+      <w:r>
+        <w:rPr>
+          <w:rFonts w:ascii="Arial" w:hAnsi="Arial" w:cs="Arial"/>
+          <w:sz w:val="22"/>
+        </w:rPr>
+        <w:t xml:space="preserve"> Both tests are stationary</w:t>
+      </w:r>
+    </w:p>
+    <w:p>
+      <w:pPr>
+        <w:rPr>
+          <w:rFonts w:ascii="Arial" w:hAnsi="Arial" w:cs="Arial"/>
+          <w:sz w:val="22"/>
+        </w:rPr>
+      </w:pPr>
+    </w:p>
+    <w:p>
+      <w:pPr>
+        <w:rPr>
+          <w:rFonts w:ascii="Arial" w:hAnsi="Arial" w:cs="Arial"/>
+          <w:sz w:val="22"/>
+        </w:rPr>
+      </w:pPr>
+    </w:p>
+    <w:p>
+      <w:pPr>
+        <w:rPr>
+          <w:rFonts w:ascii="Arial" w:hAnsi="Arial" w:cs="Arial"/>
+          <w:sz w:val="22"/>
+        </w:rPr>
+      </w:pPr>
+      <w:r>
+        <w:rPr>
+          <w:rFonts w:ascii="Arial" w:hAnsi="Arial" w:cs="Arial"/>
+          <w:sz w:val="22"/>
+        </w:rPr>
+        <w:t>Case 3:</w:t>
+      </w:r>
+      <w:r>
+        <w:rPr>
+          <w:rFonts w:ascii="Arial" w:hAnsi="Arial" w:cs="Arial"/>
+          <w:sz w:val="22"/>
+        </w:rPr>
+        <w:t xml:space="preserve"> ADF </w:t>
+      </w:r>
+      <w:r>
+        <w:rPr>
+          <w:rFonts w:ascii="Arial" w:hAnsi="Arial" w:cs="Arial"/>
+          <w:sz w:val="22"/>
+        </w:rPr>
+        <w:t>is</w:t>
+      </w:r>
+      <w:r>
+        <w:rPr>
+          <w:rFonts w:ascii="Arial" w:hAnsi="Arial" w:cs="Arial"/>
+          <w:sz w:val="22"/>
+        </w:rPr>
+        <w:t xml:space="preserve"> non-stationary</w:t>
+      </w:r>
+      <w:r>
+        <w:rPr>
+          <w:rFonts w:ascii="Arial" w:hAnsi="Arial" w:cs="Arial"/>
+          <w:sz w:val="22"/>
+        </w:rPr>
+        <w:t xml:space="preserve"> and </w:t>
+      </w:r>
+      <w:r>
+        <w:rPr>
+          <w:rFonts w:ascii="Arial" w:hAnsi="Arial" w:cs="Arial"/>
+          <w:sz w:val="22"/>
+        </w:rPr>
+        <w:t xml:space="preserve">KPSS </w:t>
+      </w:r>
+      <w:r>
+        <w:rPr>
+          <w:rFonts w:ascii="Arial" w:hAnsi="Arial" w:cs="Arial"/>
+          <w:sz w:val="22"/>
+        </w:rPr>
+        <w:t>is</w:t>
+      </w:r>
+      <w:r>
+        <w:rPr>
+          <w:rFonts w:ascii="Arial" w:hAnsi="Arial" w:cs="Arial"/>
+          <w:sz w:val="22"/>
+        </w:rPr>
+        <w:t xml:space="preserve"> stationary</w:t>
+      </w:r>
+    </w:p>
+    <w:p>
+      <w:pPr>
+        <w:rPr>
+          <w:rFonts w:ascii="Arial" w:hAnsi="Arial" w:cs="Arial"/>
+          <w:sz w:val="22"/>
+        </w:rPr>
+      </w:pPr>
+      <w:r>
+        <w:rPr>
+          <w:rFonts w:ascii="Arial" w:hAnsi="Arial" w:cs="Arial"/>
+          <w:sz w:val="22"/>
+        </w:rPr>
+        <w:t xml:space="preserve">This is trend </w:t>
+      </w:r>
+      <w:r>
+        <w:rPr>
+          <w:rFonts w:ascii="Arial" w:hAnsi="Arial" w:cs="Arial"/>
+          <w:sz w:val="22"/>
+        </w:rPr>
+        <w:t>s</w:t>
+      </w:r>
+      <w:r>
+        <w:rPr>
+          <w:rFonts w:ascii="Arial" w:hAnsi="Arial" w:cs="Arial"/>
+          <w:sz w:val="22"/>
+        </w:rPr>
+        <w:t xml:space="preserve">tationary. </w:t>
+      </w:r>
+      <w:r>
+        <w:rPr>
+          <w:rFonts w:ascii="Arial" w:hAnsi="Arial" w:cs="Arial"/>
+          <w:sz w:val="22"/>
+        </w:rPr>
+        <w:t xml:space="preserve">The data series has no unit </w:t>
+      </w:r>
+      <w:proofErr w:type="gramStart"/>
+      <w:r>
+        <w:rPr>
+          <w:rFonts w:ascii="Arial" w:hAnsi="Arial" w:cs="Arial"/>
+          <w:sz w:val="22"/>
+        </w:rPr>
+        <w:t>root</w:t>
+      </w:r>
+      <w:proofErr w:type="gramEnd"/>
+      <w:r>
+        <w:rPr>
+          <w:rFonts w:ascii="Arial" w:hAnsi="Arial" w:cs="Arial"/>
+          <w:sz w:val="22"/>
+        </w:rPr>
+        <w:t xml:space="preserve"> but its trend is stationary. </w:t>
+      </w:r>
+      <w:r>
+        <w:rPr>
+          <w:rFonts w:ascii="Arial" w:hAnsi="Arial" w:cs="Arial"/>
+          <w:sz w:val="22"/>
+        </w:rPr>
+        <w:t>Once the trend is removed the result series will be strict stationary, which means the mean and variance and covariance in this data series are not a function of time.</w:t>
+      </w:r>
+    </w:p>
+    <w:p>
+      <w:pPr>
+        <w:rPr>
+          <w:rFonts w:ascii="Arial" w:hAnsi="Arial" w:cs="Arial"/>
+          <w:sz w:val="22"/>
+        </w:rPr>
+      </w:pPr>
+    </w:p>
+    <w:p>
+      <w:pPr>
+        <w:rPr>
+          <w:rFonts w:ascii="Arial" w:hAnsi="Arial" w:cs="Arial"/>
+          <w:sz w:val="22"/>
+        </w:rPr>
+      </w:pPr>
+      <w:r>
+        <w:rPr>
+          <w:rFonts w:ascii="Arial" w:hAnsi="Arial" w:cs="Arial"/>
+          <w:sz w:val="22"/>
+        </w:rPr>
+        <w:t>Case 4:</w:t>
+      </w:r>
+      <w:r>
+        <w:rPr>
+          <w:rFonts w:ascii="Arial" w:hAnsi="Arial" w:cs="Arial"/>
+          <w:sz w:val="22"/>
+        </w:rPr>
+        <w:t xml:space="preserve"> </w:t>
+      </w:r>
+      <w:r>
+        <w:rPr>
+          <w:rFonts w:ascii="Arial" w:hAnsi="Arial" w:cs="Arial"/>
+          <w:sz w:val="22"/>
+        </w:rPr>
+        <w:t xml:space="preserve">ADF is stationary and </w:t>
+      </w:r>
+      <w:r>
+        <w:rPr>
+          <w:rFonts w:ascii="Arial" w:hAnsi="Arial" w:cs="Arial"/>
+          <w:sz w:val="22"/>
+        </w:rPr>
+        <w:t>KPSS</w:t>
+      </w:r>
+      <w:r>
+        <w:rPr>
+          <w:rFonts w:ascii="Arial" w:hAnsi="Arial" w:cs="Arial"/>
+          <w:sz w:val="22"/>
+        </w:rPr>
+        <w:t xml:space="preserve"> is non-stationary</w:t>
+      </w:r>
+    </w:p>
+    <w:p>
+      <w:pPr>
+        <w:rPr>
+          <w:rFonts w:ascii="Arial" w:hAnsi="Arial" w:cs="Arial"/>
+          <w:sz w:val="22"/>
+        </w:rPr>
+      </w:pPr>
+      <w:r>
+        <w:rPr>
+          <w:rFonts w:ascii="Arial" w:hAnsi="Arial" w:cs="Arial"/>
+          <w:sz w:val="22"/>
+        </w:rPr>
+        <w:t xml:space="preserve">This is difference stationary. We should use differencing to make series stationary. </w:t>
+      </w:r>
+    </w:p>
+    <w:p>
+      <w:pPr>
+        <w:rPr>
+          <w:rFonts w:ascii="Arial" w:hAnsi="Arial" w:cs="Arial"/>
+          <w:sz w:val="22"/>
+        </w:rPr>
+      </w:pPr>
+    </w:p>
+    <w:p>
+      <w:pPr>
+        <w:rPr>
+          <w:rFonts w:ascii="Arial" w:hAnsi="Arial" w:cs="Arial"/>
+          <w:sz w:val="22"/>
+        </w:rPr>
+      </w:pPr>
+    </w:p>
+    <w:p>
+      <w:pPr>
+        <w:rPr>
+          <w:rFonts w:ascii="Arial" w:hAnsi="Arial" w:cs="Arial"/>
+          <w:sz w:val="22"/>
+          <w:u w:val="single"/>
+        </w:rPr>
+      </w:pPr>
+      <w:r>
+        <w:rPr>
+          <w:rFonts w:ascii="Arial" w:hAnsi="Arial" w:cs="Arial"/>
+          <w:sz w:val="22"/>
+          <w:u w:val="single"/>
+        </w:rPr>
+        <w:t>Stationary Process</w:t>
+      </w:r>
+    </w:p>
+    <w:p>
+      <w:pPr>
+        <w:rPr>
+          <w:rFonts w:ascii="Arial" w:hAnsi="Arial" w:cs="Arial"/>
+          <w:sz w:val="22"/>
+        </w:rPr>
+      </w:pPr>
+    </w:p>
+    <w:p>
+      <w:pPr>
+        <w:rPr>
+          <w:rFonts w:ascii="Arial" w:hAnsi="Arial" w:cs="Arial"/>
+          <w:sz w:val="22"/>
+        </w:rPr>
+      </w:pPr>
+      <w:r>
+        <w:rPr>
+          <w:rFonts w:ascii="Arial" w:hAnsi="Arial" w:cs="Arial"/>
+          <w:sz w:val="22"/>
+        </w:rPr>
+        <w:t>K</w:t>
+      </w:r>
+      <w:r>
+        <w:rPr>
+          <w:rFonts w:ascii="Arial" w:hAnsi="Arial" w:cs="Arial" w:hint="eastAsia"/>
+          <w:sz w:val="22"/>
+        </w:rPr>
+        <w:t>e</w:t>
+      </w:r>
+      <w:r>
+        <w:rPr>
+          <w:rFonts w:ascii="Arial" w:hAnsi="Arial" w:cs="Arial"/>
+          <w:sz w:val="22"/>
+        </w:rPr>
+        <w:t xml:space="preserve">yword: </w:t>
+      </w:r>
+      <w:r>
+        <w:rPr>
+          <w:rFonts w:ascii="Arial" w:hAnsi="Arial" w:cs="Arial"/>
+          <w:sz w:val="22"/>
+        </w:rPr>
+        <w:t>data stationary remove trends</w:t>
+      </w:r>
+      <w:bookmarkStart w:id="0" w:name="_GoBack"/>
+      <w:bookmarkEnd w:id="0"/>
+    </w:p>
+    <w:p>
+      <w:pPr>
+        <w:rPr>
+          <w:rFonts w:ascii="Arial" w:hAnsi="Arial" w:cs="Arial"/>
+          <w:sz w:val="22"/>
+        </w:rPr>
+      </w:pPr>
+      <w:hyperlink r:id="rId8" w:history="1">
+        <w:r>
+          <w:rPr>
+            <w:rStyle w:val="Hyperlink"/>
+            <w:rFonts w:ascii="Arial" w:hAnsi="Arial" w:cs="Arial"/>
+            <w:sz w:val="22"/>
+          </w:rPr>
+          <w:t>https://blog.csdn.net/WMN7Q/article/details/70477985</w:t>
+        </w:r>
+      </w:hyperlink>
+    </w:p>
+    <w:p>
+      <w:pPr>
+        <w:rPr>
+          <w:rFonts w:ascii="Arial" w:hAnsi="Arial" w:cs="Arial"/>
+          <w:sz w:val="22"/>
+        </w:rPr>
+      </w:pPr>
+    </w:p>
+    <w:p>
+      <w:pPr>
+        <w:rPr>
+          <w:rFonts w:ascii="Arial" w:hAnsi="Arial" w:cs="Arial"/>
+          <w:sz w:val="22"/>
+        </w:rPr>
+      </w:pPr>
+    </w:p>
+    <w:p>
+      <w:pPr>
+        <w:rPr>
+          <w:rFonts w:ascii="Arial" w:hAnsi="Arial" w:cs="Arial"/>
+          <w:sz w:val="22"/>
+          <w:u w:val="single"/>
+        </w:rPr>
+      </w:pPr>
+      <w:r>
+        <w:rPr>
+          <w:rFonts w:ascii="Arial" w:hAnsi="Arial" w:cs="Arial"/>
+          <w:sz w:val="22"/>
+          <w:u w:val="single"/>
+        </w:rPr>
         <w:t xml:space="preserve">IV. </w:t>
       </w:r>
       <w:r>
@@ -1518,6 +2749,13 @@
           <w:sz w:val="22"/>
         </w:rPr>
       </w:pPr>
+      <w:r>
+        <w:rPr>
+          <w:rFonts w:ascii="Arial" w:hAnsi="Arial" w:cs="Arial"/>
+          <w:sz w:val="22"/>
+        </w:rPr>
+        <w:t xml:space="preserve">Keyword: </w:t>
+      </w:r>
     </w:p>
     <w:p>
       <w:pPr>
@@ -1821,7 +3059,7 @@
         </w:rPr>
         <w:t xml:space="preserve"> 2018, from </w:t>
       </w:r>
-      <w:hyperlink r:id="rId7" w:history="1">
+      <w:hyperlink r:id="rId9" w:history="1">
         <w:r>
           <w:rPr>
             <w:rStyle w:val="Hyperlink"/>
@@ -1861,7 +3099,7 @@
         </w:rPr>
         <w:t xml:space="preserve">Reproductive Health. (2017, November 16). Retrieved November 10, 2018, from </w:t>
       </w:r>
-      <w:hyperlink r:id="rId8" w:history="1">
+      <w:hyperlink r:id="rId10" w:history="1">
         <w:r>
           <w:rPr>
             <w:rStyle w:val="Hyperlink"/>
@@ -1901,7 +3139,7 @@
         </w:rPr>
         <w:t xml:space="preserve">Brownlee, J. (2018, October 18). How to Check if Time Series Data is Stationary with Python. Retrieved November 21, 2018, from </w:t>
       </w:r>
-      <w:hyperlink r:id="rId9" w:history="1">
+      <w:hyperlink r:id="rId11" w:history="1">
         <w:r>
           <w:rPr>
             <w:rStyle w:val="Hyperlink"/>
@@ -2001,7 +3239,7 @@
           <w:sz w:val="22"/>
         </w:rPr>
       </w:pPr>
-      <w:hyperlink r:id="rId10" w:history="1">
+      <w:hyperlink r:id="rId12" w:history="1">
         <w:r>
           <w:rPr>
             <w:rStyle w:val="Hyperlink"/>
@@ -2027,7 +3265,7 @@
           <w:sz w:val="22"/>
         </w:rPr>
       </w:pPr>
-      <w:hyperlink r:id="rId11" w:history="1">
+      <w:hyperlink r:id="rId13" w:history="1">
         <w:r>
           <w:rPr>
             <w:rStyle w:val="Hyperlink"/>
@@ -2053,7 +3291,7 @@
           <w:sz w:val="22"/>
         </w:rPr>
       </w:pPr>
-      <w:hyperlink r:id="rId12" w:history="1">
+      <w:hyperlink r:id="rId14" w:history="1">
         <w:r>
           <w:rPr>
             <w:rStyle w:val="Hyperlink"/>
@@ -2079,7 +3317,7 @@
           <w:sz w:val="22"/>
         </w:rPr>
       </w:pPr>
-      <w:hyperlink r:id="rId13" w:history="1">
+      <w:hyperlink r:id="rId15" w:history="1">
         <w:r>
           <w:rPr>
             <w:rStyle w:val="Hyperlink"/>
@@ -2105,7 +3343,7 @@
           <w:sz w:val="22"/>
         </w:rPr>
       </w:pPr>
-      <w:hyperlink r:id="rId14" w:history="1">
+      <w:hyperlink r:id="rId16" w:history="1">
         <w:r>
           <w:rPr>
             <w:rStyle w:val="Hyperlink"/>
@@ -2131,7 +3369,7 @@
           <w:sz w:val="22"/>
         </w:rPr>
       </w:pPr>
-      <w:hyperlink r:id="rId15" w:history="1">
+      <w:hyperlink r:id="rId17" w:history="1">
         <w:r>
           <w:rPr>
             <w:rStyle w:val="Hyperlink"/>
@@ -2141,6 +3379,204 @@
           <w:t>https://www.zhihu.com/question/23680352</w:t>
         </w:r>
       </w:hyperlink>
+    </w:p>
+    <w:p>
+      <w:pPr>
+        <w:rPr>
+          <w:rFonts w:ascii="Arial" w:hAnsi="Arial" w:cs="Arial"/>
+          <w:sz w:val="22"/>
+        </w:rPr>
+      </w:pPr>
+    </w:p>
+    <w:p>
+      <w:pPr>
+        <w:rPr>
+          <w:rFonts w:ascii="Arial" w:hAnsi="Arial" w:cs="Arial"/>
+          <w:sz w:val="22"/>
+        </w:rPr>
+      </w:pPr>
+      <w:hyperlink r:id="rId18" w:history="1">
+        <w:r>
+          <w:rPr>
+            <w:rStyle w:val="Hyperlink"/>
+            <w:rFonts w:ascii="Arial" w:hAnsi="Arial" w:cs="Arial"/>
+            <w:sz w:val="22"/>
+          </w:rPr>
+          <w:t>https://people.maths.bris.ac.uk/~magpn/Research/LSTS/STSIntro.html</w:t>
+        </w:r>
+      </w:hyperlink>
+    </w:p>
+    <w:p>
+      <w:pPr>
+        <w:rPr>
+          <w:rFonts w:ascii="Arial" w:hAnsi="Arial" w:cs="Arial"/>
+          <w:sz w:val="22"/>
+        </w:rPr>
+      </w:pPr>
+    </w:p>
+    <w:p>
+      <w:pPr>
+        <w:rPr>
+          <w:rFonts w:ascii="Arial" w:hAnsi="Arial" w:cs="Arial"/>
+          <w:sz w:val="22"/>
+        </w:rPr>
+      </w:pPr>
+      <w:hyperlink r:id="rId19" w:history="1">
+        <w:r>
+          <w:rPr>
+            <w:rStyle w:val="Hyperlink"/>
+            <w:rFonts w:ascii="Arial" w:hAnsi="Arial" w:cs="Arial"/>
+            <w:sz w:val="22"/>
+          </w:rPr>
+          <w:t>https://stats.stackexchange.com/questions/239360/contradictory-results-of-adf-and-kpss-unit-root-tests</w:t>
+        </w:r>
+      </w:hyperlink>
+    </w:p>
+    <w:p>
+      <w:pPr>
+        <w:rPr>
+          <w:rFonts w:ascii="Arial" w:hAnsi="Arial" w:cs="Arial"/>
+          <w:sz w:val="22"/>
+        </w:rPr>
+      </w:pPr>
+    </w:p>
+    <w:p>
+      <w:pPr>
+        <w:rPr>
+          <w:rFonts w:ascii="Arial" w:hAnsi="Arial" w:cs="Arial"/>
+          <w:sz w:val="22"/>
+        </w:rPr>
+      </w:pPr>
+      <w:hyperlink r:id="rId20" w:history="1">
+        <w:r>
+          <w:rPr>
+            <w:rStyle w:val="Hyperlink"/>
+            <w:rFonts w:ascii="Arial" w:hAnsi="Arial" w:cs="Arial"/>
+            <w:sz w:val="22"/>
+          </w:rPr>
+          <w:t>https://stats.stackexchange.com/questions/30569/what-is-the-difference-between-a-stationary-test-and-a-unit-root-test/235916#235916</w:t>
+        </w:r>
+      </w:hyperlink>
+    </w:p>
+    <w:p>
+      <w:pPr>
+        <w:rPr>
+          <w:rFonts w:ascii="Arial" w:hAnsi="Arial" w:cs="Arial"/>
+          <w:sz w:val="22"/>
+        </w:rPr>
+      </w:pPr>
+    </w:p>
+    <w:p>
+      <w:pPr>
+        <w:rPr>
+          <w:rFonts w:ascii="Arial" w:hAnsi="Arial" w:cs="Arial"/>
+          <w:sz w:val="22"/>
+        </w:rPr>
+      </w:pPr>
+      <w:hyperlink r:id="rId21" w:history="1">
+        <w:r>
+          <w:rPr>
+            <w:rStyle w:val="Hyperlink"/>
+            <w:rFonts w:ascii="Arial" w:hAnsi="Arial" w:cs="Arial"/>
+            <w:sz w:val="22"/>
+          </w:rPr>
+          <w:t>https://en.wikipedia.org/wiki/Trend_stationary</w:t>
+        </w:r>
+      </w:hyperlink>
+    </w:p>
+    <w:p>
+      <w:pPr>
+        <w:rPr>
+          <w:rFonts w:ascii="Arial" w:hAnsi="Arial" w:cs="Arial"/>
+          <w:sz w:val="22"/>
+        </w:rPr>
+      </w:pPr>
+    </w:p>
+    <w:p>
+      <w:pPr>
+        <w:rPr>
+          <w:rFonts w:ascii="Arial" w:hAnsi="Arial" w:cs="Arial"/>
+          <w:sz w:val="22"/>
+        </w:rPr>
+      </w:pPr>
+      <w:hyperlink r:id="rId22" w:history="1">
+        <w:r>
+          <w:rPr>
+            <w:rStyle w:val="Hyperlink"/>
+            <w:rFonts w:ascii="Arial" w:hAnsi="Arial" w:cs="Arial"/>
+            <w:sz w:val="22"/>
+          </w:rPr>
+          <w:t>https://www.mathworks.com/help/econ/trend-stationary-vs-difference-stationary.html</w:t>
+        </w:r>
+      </w:hyperlink>
+    </w:p>
+    <w:p>
+      <w:pPr>
+        <w:rPr>
+          <w:rFonts w:ascii="Arial" w:hAnsi="Arial" w:cs="Arial"/>
+          <w:sz w:val="22"/>
+        </w:rPr>
+      </w:pPr>
+    </w:p>
+    <w:p>
+      <w:pPr>
+        <w:rPr>
+          <w:rFonts w:ascii="Arial" w:hAnsi="Arial" w:cs="Arial"/>
+          <w:sz w:val="22"/>
+        </w:rPr>
+      </w:pPr>
+      <w:hyperlink r:id="rId23" w:history="1">
+        <w:r>
+          <w:rPr>
+            <w:rStyle w:val="Hyperlink"/>
+            <w:rFonts w:ascii="Arial" w:hAnsi="Arial" w:cs="Arial"/>
+            <w:sz w:val="22"/>
+          </w:rPr>
+          <w:t>https://www.statisticshowto.datasciencecentral.com/stationarity/</w:t>
+        </w:r>
+      </w:hyperlink>
+    </w:p>
+    <w:p>
+      <w:pPr>
+        <w:rPr>
+          <w:rFonts w:ascii="Arial" w:hAnsi="Arial" w:cs="Arial"/>
+          <w:sz w:val="22"/>
+        </w:rPr>
+      </w:pPr>
+    </w:p>
+    <w:p>
+      <w:pPr>
+        <w:rPr>
+          <w:rFonts w:ascii="Arial" w:hAnsi="Arial" w:cs="Arial"/>
+          <w:sz w:val="22"/>
+        </w:rPr>
+      </w:pPr>
+      <w:hyperlink r:id="rId24" w:history="1">
+        <w:r>
+          <w:rPr>
+            <w:rStyle w:val="Hyperlink"/>
+            <w:rFonts w:ascii="Arial" w:hAnsi="Arial" w:cs="Arial"/>
+            <w:sz w:val="22"/>
+          </w:rPr>
+          <w:t>https://www.zhihu.com/question/31833683</w:t>
+        </w:r>
+      </w:hyperlink>
+    </w:p>
+    <w:p>
+      <w:pPr>
+        <w:rPr>
+          <w:rFonts w:ascii="Arial" w:hAnsi="Arial" w:cs="Arial"/>
+          <w:sz w:val="22"/>
+        </w:rPr>
+      </w:pPr>
+    </w:p>
+    <w:p>
+      <w:pPr>
+        <w:rPr>
+          <w:rFonts w:ascii="Arial" w:hAnsi="Arial" w:cs="Arial"/>
+          <w:sz w:val="22"/>
+        </w:rPr>
+      </w:pPr>
     </w:p>
     <w:p>
       <w:pPr>
@@ -4054,6 +5490,16 @@
       <w:szCs w:val="24"/>
     </w:rPr>
   </w:style>
+  <w:style w:type="character" w:styleId="PlaceholderText">
+    <w:name w:val="Placeholder Text"/>
+    <w:basedOn w:val="DefaultParagraphFont"/>
+    <w:uiPriority w:val="99"/>
+    <w:semiHidden/>
+    <w:rsid w:val="00FA732F"/>
+    <w:rPr>
+      <w:color w:val="808080"/>
+    </w:rPr>
+  </w:style>
 </w:styles>
 </file>
 

</xml_diff>